<commit_message>
Update Laporan Project Prototipe Algoritma dan Pemrograman.docx
</commit_message>
<xml_diff>
--- a/Laporan Project Prototipe Algoritma dan Pemrograman.docx
+++ b/Laporan Project Prototipe Algoritma dan Pemrograman.docx
@@ -1026,7 +1026,7 @@
           <w:szCs w:val="24"/>
         </w:rPr>
         <w:lastRenderedPageBreak/>
-        <w:t>Tampilan</w:t>
+        <w:t>data.json</w:t>
       </w:r>
       <w:proofErr w:type="spellEnd"/>
       <w:r>
@@ -1044,17 +1044,37 @@
           <w:sz w:val="24"/>
           <w:szCs w:val="24"/>
         </w:rPr>
-        <w:t>saat</w:t>
-      </w:r>
-      <w:proofErr w:type="spellEnd"/>
-      <w:r>
-        <w:rPr>
-          <w:rFonts w:ascii="Times New Roman" w:hAnsi="Times New Roman" w:cs="Times New Roman"/>
-          <w:sz w:val="24"/>
-          <w:szCs w:val="24"/>
-        </w:rPr>
-        <w:t xml:space="preserve"> sign up</w:t>
-      </w:r>
+        <w:t>untuk</w:t>
+      </w:r>
+      <w:proofErr w:type="spellEnd"/>
+      <w:r>
+        <w:rPr>
+          <w:rFonts w:ascii="Times New Roman" w:hAnsi="Times New Roman" w:cs="Times New Roman"/>
+          <w:sz w:val="24"/>
+          <w:szCs w:val="24"/>
+        </w:rPr>
+        <w:t xml:space="preserve"> </w:t>
+      </w:r>
+      <w:proofErr w:type="spellStart"/>
+      <w:r>
+        <w:rPr>
+          <w:rFonts w:ascii="Times New Roman" w:hAnsi="Times New Roman" w:cs="Times New Roman"/>
+          <w:sz w:val="24"/>
+          <w:szCs w:val="24"/>
+        </w:rPr>
+        <w:t>ambil</w:t>
+      </w:r>
+      <w:proofErr w:type="spellEnd"/>
+      <w:r>
+        <w:rPr>
+          <w:rFonts w:ascii="Times New Roman" w:hAnsi="Times New Roman" w:cs="Times New Roman"/>
+          <w:sz w:val="24"/>
+          <w:szCs w:val="24"/>
+        </w:rPr>
+        <w:t xml:space="preserve"> data user</w:t>
+      </w:r>
+      <w:bookmarkStart w:id="0" w:name="_GoBack"/>
+      <w:bookmarkEnd w:id="0"/>
     </w:p>
     <w:p>
       <w:pPr>
@@ -1072,10 +1092,10 @@
           <w:szCs w:val="24"/>
         </w:rPr>
         <w:drawing>
-          <wp:inline distT="0" distB="0" distL="0" distR="0" wp14:anchorId="28B5686F" wp14:editId="18913B27">
-            <wp:extent cx="5263763" cy="2545571"/>
-            <wp:effectExtent l="0" t="0" r="0" b="7620"/>
-            <wp:docPr id="9" name="Picture 9"/>
+          <wp:inline distT="0" distB="0" distL="0" distR="0" wp14:anchorId="106BCFE5" wp14:editId="1313301A">
+            <wp:extent cx="3202170" cy="2408190"/>
+            <wp:effectExtent l="0" t="0" r="0" b="0"/>
+            <wp:docPr id="12" name="Picture 12"/>
             <wp:cNvGraphicFramePr>
               <a:graphicFrameLocks xmlns:a="http://schemas.openxmlformats.org/drawingml/2006/main" noChangeAspect="1"/>
             </wp:cNvGraphicFramePr>
@@ -1095,7 +1115,7 @@
                   <pic:spPr>
                     <a:xfrm>
                       <a:off x="0" y="0"/>
-                      <a:ext cx="5274307" cy="2550670"/>
+                      <a:ext cx="3248122" cy="2442748"/>
                     </a:xfrm>
                     <a:prstGeom prst="rect">
                       <a:avLst/>
@@ -1127,18 +1147,73 @@
           <w:szCs w:val="24"/>
         </w:rPr>
       </w:pPr>
-      <w:r>
-        <w:rPr>
-          <w:rFonts w:ascii="Times New Roman" w:hAnsi="Times New Roman" w:cs="Times New Roman"/>
-          <w:sz w:val="24"/>
-          <w:szCs w:val="24"/>
-        </w:rPr>
-        <w:lastRenderedPageBreak/>
+    </w:p>
+    <w:p>
+      <w:pPr>
+        <w:pStyle w:val="ListParagraph"/>
+        <w:rPr>
+          <w:rFonts w:ascii="Times New Roman" w:hAnsi="Times New Roman" w:cs="Times New Roman"/>
+          <w:sz w:val="24"/>
+          <w:szCs w:val="24"/>
+        </w:rPr>
+      </w:pPr>
+      <w:proofErr w:type="spellStart"/>
+      <w:r>
+        <w:rPr>
+          <w:rFonts w:ascii="Times New Roman" w:hAnsi="Times New Roman" w:cs="Times New Roman"/>
+          <w:sz w:val="24"/>
+          <w:szCs w:val="24"/>
+        </w:rPr>
+        <w:t>Tampilan</w:t>
+      </w:r>
+      <w:proofErr w:type="spellEnd"/>
+      <w:r>
+        <w:rPr>
+          <w:rFonts w:ascii="Times New Roman" w:hAnsi="Times New Roman" w:cs="Times New Roman"/>
+          <w:sz w:val="24"/>
+          <w:szCs w:val="24"/>
+        </w:rPr>
+        <w:t xml:space="preserve"> </w:t>
+      </w:r>
+      <w:proofErr w:type="spellStart"/>
+      <w:r>
+        <w:rPr>
+          <w:rFonts w:ascii="Times New Roman" w:hAnsi="Times New Roman" w:cs="Times New Roman"/>
+          <w:sz w:val="24"/>
+          <w:szCs w:val="24"/>
+        </w:rPr>
+        <w:t>saat</w:t>
+      </w:r>
+      <w:proofErr w:type="spellEnd"/>
+      <w:r>
+        <w:rPr>
+          <w:rFonts w:ascii="Times New Roman" w:hAnsi="Times New Roman" w:cs="Times New Roman"/>
+          <w:sz w:val="24"/>
+          <w:szCs w:val="24"/>
+        </w:rPr>
+        <w:t xml:space="preserve"> sign up</w:t>
+      </w:r>
+    </w:p>
+    <w:p>
+      <w:pPr>
+        <w:pStyle w:val="ListParagraph"/>
+        <w:rPr>
+          <w:rFonts w:ascii="Times New Roman" w:hAnsi="Times New Roman" w:cs="Times New Roman"/>
+          <w:sz w:val="24"/>
+          <w:szCs w:val="24"/>
+        </w:rPr>
+      </w:pPr>
+      <w:r>
+        <w:rPr>
+          <w:rFonts w:ascii="Times New Roman" w:hAnsi="Times New Roman" w:cs="Times New Roman"/>
+          <w:sz w:val="24"/>
+          <w:szCs w:val="24"/>
+        </w:rPr>
         <w:drawing>
-          <wp:inline distT="0" distB="0" distL="0" distR="0" wp14:anchorId="1877982D" wp14:editId="3E20CACE">
-            <wp:extent cx="5252377" cy="7408959"/>
-            <wp:effectExtent l="0" t="0" r="5715" b="1905"/>
-            <wp:docPr id="10" name="Picture 10"/>
+          <wp:inline distT="0" distB="0" distL="0" distR="0" wp14:anchorId="28B5686F" wp14:editId="18913B27">
+            <wp:extent cx="5263763" cy="2545571"/>
+            <wp:effectExtent l="0" t="0" r="0" b="7620"/>
+            <wp:docPr id="9" name="Picture 9"/>
             <wp:cNvGraphicFramePr>
               <a:graphicFrameLocks xmlns:a="http://schemas.openxmlformats.org/drawingml/2006/main" noChangeAspect="1"/>
             </wp:cNvGraphicFramePr>
@@ -1158,6 +1233,69 @@
                   <pic:spPr>
                     <a:xfrm>
                       <a:off x="0" y="0"/>
+                      <a:ext cx="5274307" cy="2550670"/>
+                    </a:xfrm>
+                    <a:prstGeom prst="rect">
+                      <a:avLst/>
+                    </a:prstGeom>
+                  </pic:spPr>
+                </pic:pic>
+              </a:graphicData>
+            </a:graphic>
+          </wp:inline>
+        </w:drawing>
+      </w:r>
+    </w:p>
+    <w:p>
+      <w:pPr>
+        <w:pStyle w:val="ListParagraph"/>
+        <w:rPr>
+          <w:rFonts w:ascii="Times New Roman" w:hAnsi="Times New Roman" w:cs="Times New Roman"/>
+          <w:sz w:val="24"/>
+          <w:szCs w:val="24"/>
+        </w:rPr>
+      </w:pPr>
+    </w:p>
+    <w:p>
+      <w:pPr>
+        <w:pStyle w:val="ListParagraph"/>
+        <w:rPr>
+          <w:rFonts w:ascii="Times New Roman" w:hAnsi="Times New Roman" w:cs="Times New Roman"/>
+          <w:sz w:val="24"/>
+          <w:szCs w:val="24"/>
+        </w:rPr>
+      </w:pPr>
+      <w:r>
+        <w:rPr>
+          <w:rFonts w:ascii="Times New Roman" w:hAnsi="Times New Roman" w:cs="Times New Roman"/>
+          <w:sz w:val="24"/>
+          <w:szCs w:val="24"/>
+        </w:rPr>
+        <w:lastRenderedPageBreak/>
+        <w:drawing>
+          <wp:inline distT="0" distB="0" distL="0" distR="0" wp14:anchorId="1877982D" wp14:editId="3E20CACE">
+            <wp:extent cx="5252377" cy="7408959"/>
+            <wp:effectExtent l="0" t="0" r="5715" b="1905"/>
+            <wp:docPr id="10" name="Picture 10"/>
+            <wp:cNvGraphicFramePr>
+              <a:graphicFrameLocks xmlns:a="http://schemas.openxmlformats.org/drawingml/2006/main" noChangeAspect="1"/>
+            </wp:cNvGraphicFramePr>
+            <a:graphic xmlns:a="http://schemas.openxmlformats.org/drawingml/2006/main">
+              <a:graphicData uri="http://schemas.openxmlformats.org/drawingml/2006/picture">
+                <pic:pic xmlns:pic="http://schemas.openxmlformats.org/drawingml/2006/picture">
+                  <pic:nvPicPr>
+                    <pic:cNvPr id="1" name=""/>
+                    <pic:cNvPicPr/>
+                  </pic:nvPicPr>
+                  <pic:blipFill>
+                    <a:blip r:embed="rId14"/>
+                    <a:stretch>
+                      <a:fillRect/>
+                    </a:stretch>
+                  </pic:blipFill>
+                  <pic:spPr>
+                    <a:xfrm>
+                      <a:off x="0" y="0"/>
                       <a:ext cx="5258009" cy="7416903"/>
                     </a:xfrm>
                     <a:prstGeom prst="rect">
@@ -1213,7 +1351,7 @@
                     <pic:cNvPicPr/>
                   </pic:nvPicPr>
                   <pic:blipFill>
-                    <a:blip r:embed="rId14" cstate="print">
+                    <a:blip r:embed="rId15" cstate="print">
                       <a:extLst>
                         <a:ext uri="{28A0092B-C50C-407E-A947-70E740481C1C}">
                           <a14:useLocalDpi xmlns:a14="http://schemas.microsoft.com/office/drawing/2010/main" val="0"/>
@@ -1259,6 +1397,16 @@
           <w:szCs w:val="24"/>
         </w:rPr>
       </w:pPr>
+    </w:p>
+    <w:p>
+      <w:pPr>
+        <w:pStyle w:val="ListParagraph"/>
+        <w:rPr>
+          <w:rFonts w:ascii="Times New Roman" w:hAnsi="Times New Roman" w:cs="Times New Roman"/>
+          <w:sz w:val="24"/>
+          <w:szCs w:val="24"/>
+        </w:rPr>
+      </w:pPr>
       <w:proofErr w:type="spellStart"/>
       <w:r>
         <w:rPr>
@@ -1632,7 +1780,25 @@
           <w:sz w:val="24"/>
           <w:szCs w:val="24"/>
         </w:rPr>
-        <w:t xml:space="preserve"> di 2 file yang </w:t>
+        <w:t xml:space="preserve"> di </w:t>
+      </w:r>
+      <w:proofErr w:type="gramStart"/>
+      <w:r>
+        <w:rPr>
+          <w:rFonts w:ascii="Times New Roman" w:hAnsi="Times New Roman" w:cs="Times New Roman"/>
+          <w:sz w:val="24"/>
+          <w:szCs w:val="24"/>
+        </w:rPr>
+        <w:t>2 file</w:t>
+      </w:r>
+      <w:proofErr w:type="gramEnd"/>
+      <w:r>
+        <w:rPr>
+          <w:rFonts w:ascii="Times New Roman" w:hAnsi="Times New Roman" w:cs="Times New Roman"/>
+          <w:sz w:val="24"/>
+          <w:szCs w:val="24"/>
+        </w:rPr>
+        <w:t xml:space="preserve"> yang </w:t>
       </w:r>
       <w:proofErr w:type="spellStart"/>
       <w:r>
@@ -1758,10 +1924,89 @@
           <w:sz w:val="24"/>
           <w:szCs w:val="24"/>
         </w:rPr>
-        <w:t xml:space="preserve"> berfungsi.</w:t>
-      </w:r>
-      <w:bookmarkStart w:id="0" w:name="_GoBack"/>
-      <w:bookmarkEnd w:id="0"/>
+        <w:t xml:space="preserve"> </w:t>
+      </w:r>
+      <w:proofErr w:type="spellStart"/>
+      <w:r>
+        <w:rPr>
+          <w:rFonts w:ascii="Times New Roman" w:hAnsi="Times New Roman" w:cs="Times New Roman"/>
+          <w:sz w:val="24"/>
+          <w:szCs w:val="24"/>
+        </w:rPr>
+        <w:t>berfungsi</w:t>
+      </w:r>
+      <w:proofErr w:type="spellEnd"/>
+      <w:r>
+        <w:rPr>
+          <w:rFonts w:ascii="Times New Roman" w:hAnsi="Times New Roman" w:cs="Times New Roman"/>
+          <w:sz w:val="24"/>
+          <w:szCs w:val="24"/>
+        </w:rPr>
+        <w:t>.</w:t>
+      </w:r>
+    </w:p>
+    <w:p>
+      <w:pPr>
+        <w:rPr>
+          <w:rFonts w:ascii="Times New Roman" w:hAnsi="Times New Roman" w:cs="Times New Roman"/>
+          <w:sz w:val="24"/>
+          <w:szCs w:val="24"/>
+        </w:rPr>
+      </w:pPr>
+    </w:p>
+    <w:p>
+      <w:pPr>
+        <w:rPr>
+          <w:rFonts w:ascii="Times New Roman" w:hAnsi="Times New Roman" w:cs="Times New Roman"/>
+          <w:sz w:val="24"/>
+          <w:szCs w:val="24"/>
+        </w:rPr>
+      </w:pPr>
+      <w:r>
+        <w:rPr>
+          <w:rFonts w:ascii="Times New Roman" w:hAnsi="Times New Roman" w:cs="Times New Roman"/>
+          <w:sz w:val="24"/>
+          <w:szCs w:val="24"/>
+        </w:rPr>
+        <w:t xml:space="preserve">Link </w:t>
+      </w:r>
+      <w:proofErr w:type="spellStart"/>
+      <w:r>
+        <w:rPr>
+          <w:rFonts w:ascii="Times New Roman" w:hAnsi="Times New Roman" w:cs="Times New Roman"/>
+          <w:sz w:val="24"/>
+          <w:szCs w:val="24"/>
+        </w:rPr>
+        <w:t>github</w:t>
+      </w:r>
+      <w:proofErr w:type="spellEnd"/>
+      <w:r>
+        <w:rPr>
+          <w:rFonts w:ascii="Times New Roman" w:hAnsi="Times New Roman" w:cs="Times New Roman"/>
+          <w:sz w:val="24"/>
+          <w:szCs w:val="24"/>
+        </w:rPr>
+        <w:t xml:space="preserve"> project</w:t>
+      </w:r>
+      <w:r>
+        <w:rPr>
+          <w:rFonts w:ascii="Times New Roman" w:hAnsi="Times New Roman" w:cs="Times New Roman"/>
+          <w:sz w:val="24"/>
+          <w:szCs w:val="24"/>
+        </w:rPr>
+        <w:br/>
+      </w:r>
+      <w:hyperlink r:id="rId16" w:history="1">
+        <w:r>
+          <w:rPr>
+            <w:rStyle w:val="Hyperlink"/>
+            <w:rFonts w:ascii="Times New Roman" w:hAnsi="Times New Roman" w:cs="Times New Roman"/>
+            <w:sz w:val="24"/>
+            <w:szCs w:val="24"/>
+          </w:rPr>
+          <w:t>https://github.com/RigenEdnu/Password-Manager.git</w:t>
+        </w:r>
+      </w:hyperlink>
     </w:p>
     <w:sectPr>
       <w:pgSz w:w="11906" w:h="16838"/>
@@ -2606,6 +2851,41 @@
       <w:contextualSpacing/>
     </w:pPr>
   </w:style>
+  <w:style w:type="character" w:styleId="Hyperlink">
+    <w:name w:val="Hyperlink"/>
+    <w:basedOn w:val="DefaultParagraphFont"/>
+    <w:uiPriority w:val="99"/>
+    <w:unhideWhenUsed/>
+    <w:rsid w:val="00387AD7"/>
+    <w:rPr>
+      <w:color w:val="0563C1" w:themeColor="hyperlink"/>
+      <w:u w:val="single"/>
+    </w:rPr>
+  </w:style>
+  <w:style w:type="character" w:styleId="UnresolvedMention">
+    <w:name w:val="Unresolved Mention"/>
+    <w:basedOn w:val="DefaultParagraphFont"/>
+    <w:uiPriority w:val="99"/>
+    <w:semiHidden/>
+    <w:unhideWhenUsed/>
+    <w:rsid w:val="00387AD7"/>
+    <w:rPr>
+      <w:color w:val="605E5C"/>
+      <w:shd w:val="clear" w:color="auto" w:fill="E1DFDD"/>
+    </w:rPr>
+  </w:style>
+  <w:style w:type="character" w:styleId="FollowedHyperlink">
+    <w:name w:val="FollowedHyperlink"/>
+    <w:basedOn w:val="DefaultParagraphFont"/>
+    <w:uiPriority w:val="99"/>
+    <w:semiHidden/>
+    <w:unhideWhenUsed/>
+    <w:rsid w:val="00FD4901"/>
+    <w:rPr>
+      <w:color w:val="954F72" w:themeColor="followedHyperlink"/>
+      <w:u w:val="single"/>
+    </w:rPr>
+  </w:style>
 </w:styles>
 </file>
 

</xml_diff>